<commit_message>
Changed links in pdf and docx to OS2web organisation.
</commit_message>
<xml_diff>
--- a/os2_dagsorden/os2dagsorden.docx
+++ b/os2_dagsorden/os2dagsorden.docx
@@ -344,8 +344,7 @@
           <w:lang w:val="da-DK"/>
         </w:rPr>
         <w:tab/>
-        <w:tab/>
-        <w:t>b) Opdater os2dagsorden 2.0 i github (side 3).</w:t>
+        <w:t xml:space="preserve">           b) Opdater os2dagsorden 2.0 i github (side 3).</w:t>
       </w:r>
     </w:p>
     <w:p>
@@ -441,9 +440,17 @@
             <w:rtl w:val="0"/>
             <w:lang w:val="en-US"/>
           </w:rPr>
-          <w:t>https://github.com/bellcom/os2dagsorden-2.0.git</w:t>
+          <w:t>https://github.com/OS2dagsorden/os2dagsorden-2.0.git</w:t>
         </w:r>
       </w:hyperlink>
+      <w:r>
+        <w:rPr>
+          <w:rFonts w:ascii="Baskerville" w:cs="Arial Unicode MS" w:hAnsi="Arial Unicode MS" w:eastAsia="Arial Unicode MS"/>
+          <w:rtl w:val="0"/>
+          <w:lang w:val="da-DK"/>
+        </w:rPr>
+        <w:t xml:space="preserve"> </w:t>
+      </w:r>
     </w:p>
     <w:p>
       <w:pPr>
@@ -462,71 +469,9 @@
         <w:rPr>
           <w:rFonts w:ascii="Baskerville" w:cs="Arial Unicode MS" w:hAnsi="Arial Unicode MS" w:eastAsia="Arial Unicode MS"/>
           <w:rtl w:val="0"/>
-          <w:lang w:val="en-US"/>
-        </w:rPr>
-        <w:t>git@github.com:bellcom/os2dagsorden-2.0.git</w:t>
-      </w:r>
-    </w:p>
-    <w:p>
-      <w:pPr>
-        <w:pStyle w:val="Body"/>
-        <w:bidi w:val="0"/>
-      </w:pPr>
-      <w:r>
-        <w:rPr>
-          <w:rFonts w:ascii="Baskerville" w:cs="Arial Unicode MS" w:hAnsi="Arial Unicode MS" w:eastAsia="Arial Unicode MS"/>
-          <w:b w:val="1"/>
-          <w:bCs w:val="1"/>
-          <w:rtl w:val="0"/>
-          <w:lang w:val="da-DK"/>
-        </w:rPr>
-        <w:t>P</w:t>
-      </w:r>
-      <w:r>
-        <w:rPr>
-          <w:rFonts w:ascii="Arial Unicode MS" w:cs="Arial Unicode MS" w:hAnsi="Baskerville" w:eastAsia="Arial Unicode MS" w:hint="default"/>
-          <w:b w:val="1"/>
-          <w:bCs w:val="1"/>
-          <w:rtl w:val="0"/>
-          <w:lang w:val="da-DK"/>
-        </w:rPr>
-        <w:t xml:space="preserve">å </w:t>
-      </w:r>
-      <w:r>
-        <w:rPr>
-          <w:rFonts w:ascii="Baskerville" w:cs="Arial Unicode MS" w:hAnsi="Arial Unicode MS" w:eastAsia="Arial Unicode MS"/>
-          <w:b w:val="1"/>
-          <w:bCs w:val="1"/>
-          <w:rtl w:val="0"/>
-          <w:lang w:val="da-DK"/>
-        </w:rPr>
-        <w:t xml:space="preserve">et senere tidspunkt kunne os2dagsorden flyttes til </w:t>
-      </w:r>
-      <w:hyperlink r:id="rId5" w:history="1">
-        <w:r>
-          <w:rPr>
-            <w:rStyle w:val="Hyperlink.1"/>
-            <w:rFonts w:ascii="Baskerville" w:cs="Arial Unicode MS" w:hAnsi="Arial Unicode MS" w:eastAsia="Arial Unicode MS"/>
-            <w:b w:val="1"/>
-            <w:bCs w:val="1"/>
-            <w:rtl w:val="0"/>
-            <w:lang w:val="en-US"/>
-          </w:rPr>
-          <w:t>https://github.com/os2dagsorden</w:t>
-        </w:r>
-      </w:hyperlink>
-      <w:r>
-        <w:rPr>
-          <w:rFonts w:ascii="Baskerville" w:cs="Arial Unicode MS" w:hAnsi="Arial Unicode MS" w:eastAsia="Arial Unicode MS"/>
-          <w:b w:val="1"/>
-          <w:bCs w:val="1"/>
-          <w:rtl w:val="0"/>
-          <w:lang w:val="da-DK"/>
-        </w:rPr>
-        <w:t xml:space="preserve"> organization.</w:t>
-      </w:r>
-      <w:r>
-        <w:tab/>
+          <w:lang w:val="nl-NL"/>
+        </w:rPr>
+        <w:t>git@github.com:OS2dagsorden/os2dagsorden-2.0.git</w:t>
       </w:r>
     </w:p>
     <w:p>
@@ -1065,7 +1010,7 @@
                     <pic:cNvPicPr/>
                   </pic:nvPicPr>
                   <pic:blipFill>
-                    <a:blip r:embed="rId6">
+                    <a:blip r:embed="rId5">
                       <a:extLst/>
                     </a:blip>
                     <a:stretch>
@@ -1145,7 +1090,7 @@
                     <pic:cNvPicPr/>
                   </pic:nvPicPr>
                   <pic:blipFill>
-                    <a:blip r:embed="rId7">
+                    <a:blip r:embed="rId6">
                       <a:extLst/>
                     </a:blip>
                     <a:stretch>
@@ -1305,7 +1250,7 @@
                     <pic:cNvPicPr/>
                   </pic:nvPicPr>
                   <pic:blipFill>
-                    <a:blip r:embed="rId8">
+                    <a:blip r:embed="rId7">
                       <a:extLst/>
                     </a:blip>
                     <a:stretch>
@@ -1881,7 +1826,202 @@
           <w:rtl w:val="0"/>
           <w:lang w:val="da-DK"/>
         </w:rPr>
-        <w:t>Se detaljeret instruktion p</w:t>
+        <w:t>Se detaljeret instruktion i filer Git_and_github.pdf og Github_detailed_en.pdf p</w:t>
+      </w:r>
+      <w:r>
+        <w:rPr>
+          <w:b w:val="1"/>
+          <w:bCs w:val="1"/>
+          <w:rtl w:val="0"/>
+          <w:lang w:val="da-DK"/>
+        </w:rPr>
+        <w:t xml:space="preserve">å </w:t>
+      </w:r>
+      <w:hyperlink r:id="rId8" w:history="1">
+        <w:r>
+          <w:rPr>
+            <w:rStyle w:val="Hyperlink.0"/>
+            <w:b w:val="1"/>
+            <w:bCs w:val="1"/>
+            <w:rtl w:val="0"/>
+            <w:lang w:val="en-US"/>
+          </w:rPr>
+          <w:t>https://github.com/OS2web/OS2_Documentation</w:t>
+        </w:r>
+      </w:hyperlink>
+      <w:r>
+        <w:rPr>
+          <w:b w:val="1"/>
+          <w:bCs w:val="1"/>
+          <w:rtl w:val="0"/>
+          <w:lang w:val="da-DK"/>
+        </w:rPr>
+        <w:t xml:space="preserve"> </w:t>
+      </w:r>
+    </w:p>
+    <w:p>
+      <w:pPr>
+        <w:pStyle w:val="Body"/>
+        <w:rPr>
+          <w:b w:val="1"/>
+          <w:bCs w:val="1"/>
+        </w:rPr>
+      </w:pPr>
+    </w:p>
+    <w:p>
+      <w:pPr>
+        <w:pStyle w:val="Body"/>
+        <w:bidi w:val="0"/>
+      </w:pPr>
+      <w:r>
+        <w:rPr>
+          <w:rFonts w:ascii="Baskerville" w:cs="Arial Unicode MS" w:hAnsi="Arial Unicode MS" w:eastAsia="Arial Unicode MS"/>
+          <w:rtl w:val="0"/>
+          <w:lang w:val="da-DK"/>
+        </w:rPr>
+        <w:t>Hvis man vil udvikle/patch</w:t>
+      </w:r>
+      <w:r>
+        <w:rPr>
+          <w:rFonts w:ascii="Arial Unicode MS" w:cs="Arial Unicode MS" w:hAnsi="Baskerville" w:eastAsia="Arial Unicode MS" w:hint="default"/>
+          <w:rtl w:val="0"/>
+          <w:lang w:val="da-DK"/>
+        </w:rPr>
+        <w:t>’</w:t>
+      </w:r>
+      <w:r>
+        <w:rPr>
+          <w:rFonts w:ascii="Baskerville" w:cs="Arial Unicode MS" w:hAnsi="Arial Unicode MS" w:eastAsia="Arial Unicode MS"/>
+          <w:rtl w:val="0"/>
+          <w:lang w:val="da-DK"/>
+        </w:rPr>
+        <w:t>e os2dagsorden-2.0, skal man lave en ny feature, bugfix, eller hotfix branch fra master branch. N</w:t>
+      </w:r>
+      <w:r>
+        <w:rPr>
+          <w:rFonts w:ascii="Arial Unicode MS" w:cs="Arial Unicode MS" w:hAnsi="Baskerville" w:eastAsia="Arial Unicode MS" w:hint="default"/>
+          <w:rtl w:val="0"/>
+          <w:lang w:val="da-DK"/>
+        </w:rPr>
+        <w:t>å</w:t>
+      </w:r>
+      <w:r>
+        <w:rPr>
+          <w:rFonts w:ascii="Baskerville" w:cs="Arial Unicode MS" w:hAnsi="Arial Unicode MS" w:eastAsia="Arial Unicode MS"/>
+          <w:rtl w:val="0"/>
+          <w:lang w:val="da-DK"/>
+        </w:rPr>
+        <w:t xml:space="preserve">r branchen er godkendt efter test, kan man merge den tilbage til master. </w:t>
+      </w:r>
+    </w:p>
+    <w:p>
+      <w:pPr>
+        <w:pStyle w:val="Body"/>
+        <w:bidi w:val="0"/>
+      </w:pPr>
+      <w:r>
+        <w:rPr>
+          <w:rFonts w:ascii="Baskerville" w:cs="Arial Unicode MS" w:hAnsi="Arial Unicode MS" w:eastAsia="Arial Unicode MS"/>
+          <w:rtl w:val="0"/>
+          <w:lang w:val="da-DK"/>
+        </w:rPr>
+        <w:t>Branches kunne v</w:t>
+      </w:r>
+      <w:r>
+        <w:rPr>
+          <w:rFonts w:ascii="Arial Unicode MS" w:cs="Arial Unicode MS" w:hAnsi="Baskerville" w:eastAsia="Arial Unicode MS" w:hint="default"/>
+          <w:rtl w:val="0"/>
+          <w:lang w:val="da-DK"/>
+        </w:rPr>
+        <w:t>æ</w:t>
+      </w:r>
+      <w:r>
+        <w:rPr>
+          <w:rFonts w:ascii="Baskerville" w:cs="Arial Unicode MS" w:hAnsi="Arial Unicode MS" w:eastAsia="Arial Unicode MS"/>
+          <w:rtl w:val="0"/>
+          <w:lang w:val="da-DK"/>
+        </w:rPr>
+        <w:t>re</w:t>
+      </w:r>
+    </w:p>
+    <w:p>
+      <w:pPr>
+        <w:pStyle w:val="Body"/>
+        <w:rPr>
+          <w:b w:val="1"/>
+          <w:bCs w:val="1"/>
+        </w:rPr>
+      </w:pPr>
+      <w:r>
+        <w:rPr>
+          <w:b w:val="1"/>
+          <w:bCs w:val="1"/>
+          <w:rtl w:val="0"/>
+        </w:rPr>
+        <w:t>h/EOE-393-34234_smoking-hot-import-fix</w:t>
+      </w:r>
+      <w:r>
+        <w:rPr>
+          <w:b w:val="1"/>
+          <w:bCs w:val="1"/>
+          <w:rtl w:val="0"/>
+          <w:lang w:val="da-DK"/>
+        </w:rPr>
+        <w:t xml:space="preserve"> (hotfix branch)</w:t>
+      </w:r>
+    </w:p>
+    <w:p>
+      <w:pPr>
+        <w:pStyle w:val="Body"/>
+        <w:bidi w:val="0"/>
+      </w:pPr>
+    </w:p>
+    <w:p>
+      <w:pPr>
+        <w:pStyle w:val="Body"/>
+        <w:bidi w:val="0"/>
+      </w:pPr>
+      <w:r>
+        <w:rPr>
+          <w:rFonts w:ascii="Baskerville" w:cs="Arial Unicode MS" w:hAnsi="Arial Unicode MS" w:eastAsia="Arial Unicode MS"/>
+          <w:rtl w:val="0"/>
+          <w:lang w:val="da-DK"/>
+        </w:rPr>
+        <w:t>Hvis man ikke har adgang til repository, kan man fork</w:t>
+      </w:r>
+      <w:r>
+        <w:rPr>
+          <w:rFonts w:ascii="Arial Unicode MS" w:cs="Arial Unicode MS" w:hAnsi="Baskerville" w:eastAsia="Arial Unicode MS" w:hint="default"/>
+          <w:rtl w:val="0"/>
+          <w:lang w:val="da-DK"/>
+        </w:rPr>
+        <w:t>’</w:t>
+      </w:r>
+      <w:r>
+        <w:rPr>
+          <w:rFonts w:ascii="Baskerville" w:cs="Arial Unicode MS" w:hAnsi="Arial Unicode MS" w:eastAsia="Arial Unicode MS"/>
+          <w:rtl w:val="0"/>
+          <w:lang w:val="da-DK"/>
+        </w:rPr>
+        <w:t>e repository og lave en ny branch derfra, bagefter send en pull request.</w:t>
+      </w:r>
+    </w:p>
+    <w:p>
+      <w:pPr>
+        <w:pStyle w:val="Body"/>
+        <w:rPr>
+          <w:b w:val="1"/>
+          <w:bCs w:val="1"/>
+        </w:rPr>
+      </w:pPr>
+      <w:r>
+        <w:rPr>
+          <w:b w:val="1"/>
+          <w:bCs w:val="1"/>
+          <w:rtl w:val="0"/>
+          <w:lang w:val="da-DK"/>
+        </w:rPr>
+        <w:t>Se detaljeret navngivning (branch, version), brug af branch i produktion/test og nogle eksempler i filen Github_detailed_en.pdf p</w:t>
       </w:r>
       <w:r>
         <w:rPr>
@@ -1901,93 +2041,17 @@
             <w:rtl w:val="0"/>
             <w:lang w:val="en-US"/>
           </w:rPr>
-          <w:t>https://kunde.bellcom.dk/indhold/deployment</w:t>
+          <w:t>https://github.com/OS2web/OS2_Documentation</w:t>
         </w:r>
       </w:hyperlink>
-    </w:p>
-    <w:p>
-      <w:pPr>
-        <w:pStyle w:val="Body"/>
+      <w:r>
         <w:rPr>
           <w:b w:val="1"/>
           <w:bCs w:val="1"/>
-        </w:rPr>
-      </w:pPr>
-    </w:p>
-    <w:p>
-      <w:pPr>
-        <w:pStyle w:val="Body"/>
-        <w:bidi w:val="0"/>
-      </w:pPr>
-      <w:r>
-        <w:rPr>
-          <w:rFonts w:ascii="Baskerville" w:cs="Arial Unicode MS" w:hAnsi="Arial Unicode MS" w:eastAsia="Arial Unicode MS"/>
-          <w:rtl w:val="0"/>
-          <w:lang w:val="da-DK"/>
-        </w:rPr>
-        <w:t>Hvis man vil udvikle/patch</w:t>
-      </w:r>
-      <w:r>
-        <w:rPr>
-          <w:rFonts w:ascii="Arial Unicode MS" w:cs="Arial Unicode MS" w:hAnsi="Baskerville" w:eastAsia="Arial Unicode MS" w:hint="default"/>
-          <w:rtl w:val="0"/>
-          <w:lang w:val="da-DK"/>
-        </w:rPr>
-        <w:t>’</w:t>
-      </w:r>
-      <w:r>
-        <w:rPr>
-          <w:rFonts w:ascii="Baskerville" w:cs="Arial Unicode MS" w:hAnsi="Arial Unicode MS" w:eastAsia="Arial Unicode MS"/>
-          <w:rtl w:val="0"/>
-          <w:lang w:val="da-DK"/>
-        </w:rPr>
-        <w:t>e os2dagsorden-2.0, skal man lave en ny feature, bugfix, eller hotfix branch fra master branch. N</w:t>
-      </w:r>
-      <w:r>
-        <w:rPr>
-          <w:rFonts w:ascii="Arial Unicode MS" w:cs="Arial Unicode MS" w:hAnsi="Baskerville" w:eastAsia="Arial Unicode MS" w:hint="default"/>
-          <w:rtl w:val="0"/>
-          <w:lang w:val="da-DK"/>
-        </w:rPr>
-        <w:t>å</w:t>
-      </w:r>
-      <w:r>
-        <w:rPr>
-          <w:rFonts w:ascii="Baskerville" w:cs="Arial Unicode MS" w:hAnsi="Arial Unicode MS" w:eastAsia="Arial Unicode MS"/>
-          <w:rtl w:val="0"/>
-          <w:lang w:val="da-DK"/>
-        </w:rPr>
-        <w:t xml:space="preserve">r branchen er godkendt efter test, kan man merge den tilbage til master. </w:t>
-      </w:r>
-    </w:p>
-    <w:p>
-      <w:pPr>
-        <w:pStyle w:val="Body"/>
-        <w:bidi w:val="0"/>
-      </w:pPr>
-      <w:r>
-        <w:rPr>
-          <w:rFonts w:ascii="Baskerville" w:cs="Arial Unicode MS" w:hAnsi="Arial Unicode MS" w:eastAsia="Arial Unicode MS"/>
-          <w:rtl w:val="0"/>
-          <w:lang w:val="da-DK"/>
-        </w:rPr>
-        <w:t>Branches kunne v</w:t>
-      </w:r>
-      <w:r>
-        <w:rPr>
-          <w:rFonts w:ascii="Arial Unicode MS" w:cs="Arial Unicode MS" w:hAnsi="Baskerville" w:eastAsia="Arial Unicode MS" w:hint="default"/>
-          <w:rtl w:val="0"/>
-          <w:lang w:val="da-DK"/>
-        </w:rPr>
-        <w:t>æ</w:t>
-      </w:r>
-      <w:r>
-        <w:rPr>
-          <w:rFonts w:ascii="Baskerville" w:cs="Arial Unicode MS" w:hAnsi="Arial Unicode MS" w:eastAsia="Arial Unicode MS"/>
-          <w:rtl w:val="0"/>
-          <w:lang w:val="da-DK"/>
-        </w:rPr>
-        <w:t>re</w:t>
+          <w:rtl w:val="0"/>
+          <w:lang w:val="da-DK"/>
+        </w:rPr>
+        <w:t xml:space="preserve"> </w:t>
       </w:r>
     </w:p>
     <w:p>
@@ -2003,147 +2067,10 @@
           <w:b w:val="1"/>
           <w:bCs w:val="1"/>
           <w:rtl w:val="0"/>
-        </w:rPr>
-        <w:t>h/EOE-393-34234_smoking-hot-import-fix</w:t>
-      </w:r>
-      <w:r>
-        <w:rPr>
-          <w:b w:val="1"/>
-          <w:bCs w:val="1"/>
-          <w:rtl w:val="0"/>
-          <w:lang w:val="da-DK"/>
-        </w:rPr>
-        <w:t xml:space="preserve"> (hotfix branch)</w:t>
-      </w:r>
-    </w:p>
-    <w:p>
-      <w:pPr>
-        <w:pStyle w:val="Body"/>
-        <w:bidi w:val="0"/>
-      </w:pPr>
-    </w:p>
-    <w:p>
-      <w:pPr>
-        <w:pStyle w:val="Body"/>
-        <w:bidi w:val="0"/>
-      </w:pPr>
-      <w:r>
-        <w:rPr>
-          <w:rFonts w:ascii="Baskerville" w:cs="Arial Unicode MS" w:hAnsi="Arial Unicode MS" w:eastAsia="Arial Unicode MS"/>
-          <w:rtl w:val="0"/>
-          <w:lang w:val="da-DK"/>
-        </w:rPr>
-        <w:t>Hvis man ikke har adgang til repository, kan man fork</w:t>
-      </w:r>
-      <w:r>
-        <w:rPr>
-          <w:rFonts w:ascii="Arial Unicode MS" w:cs="Arial Unicode MS" w:hAnsi="Baskerville" w:eastAsia="Arial Unicode MS" w:hint="default"/>
-          <w:rtl w:val="0"/>
-          <w:lang w:val="da-DK"/>
-        </w:rPr>
-        <w:t>’</w:t>
-      </w:r>
-      <w:r>
-        <w:rPr>
-          <w:rFonts w:ascii="Baskerville" w:cs="Arial Unicode MS" w:hAnsi="Arial Unicode MS" w:eastAsia="Arial Unicode MS"/>
-          <w:rtl w:val="0"/>
-          <w:lang w:val="da-DK"/>
-        </w:rPr>
-        <w:t>e repository og lave en ny branch derfra, bagefter send en pull request.</w:t>
-      </w:r>
-    </w:p>
-    <w:p>
-      <w:pPr>
-        <w:pStyle w:val="Body"/>
-        <w:rPr>
-          <w:b w:val="1"/>
-          <w:bCs w:val="1"/>
-        </w:rPr>
-      </w:pPr>
-      <w:r>
-        <w:rPr>
-          <w:b w:val="1"/>
-          <w:bCs w:val="1"/>
-          <w:rtl w:val="0"/>
-          <w:lang w:val="da-DK"/>
-        </w:rPr>
-        <w:t>Se detaljeret navngivning (branch, version), brug af branch i produktion/test og nogle eksempler p</w:t>
-      </w:r>
-      <w:r>
-        <w:rPr>
-          <w:b w:val="1"/>
-          <w:bCs w:val="1"/>
-          <w:rtl w:val="0"/>
-          <w:lang w:val="da-DK"/>
-        </w:rPr>
-        <w:t xml:space="preserve">å  </w:t>
-      </w:r>
-      <w:hyperlink r:id="rId10" w:history="1">
-        <w:r>
-          <w:rPr>
-            <w:rStyle w:val="Hyperlink.0"/>
-            <w:b w:val="1"/>
-            <w:bCs w:val="1"/>
-            <w:rtl w:val="0"/>
-            <w:lang w:val="en-US"/>
-          </w:rPr>
-          <w:t>https://kunde.bellcom.dk/indhold/development-release</w:t>
-        </w:r>
-      </w:hyperlink>
-      <w:r>
-        <w:rPr>
-          <w:b w:val="1"/>
-          <w:bCs w:val="1"/>
-          <w:rtl w:val="0"/>
           <w:lang w:val="da-DK"/>
         </w:rPr>
         <w:t xml:space="preserve"> </w:t>
       </w:r>
-    </w:p>
-    <w:p>
-      <w:pPr>
-        <w:pStyle w:val="Body"/>
-        <w:rPr>
-          <w:b w:val="1"/>
-          <w:bCs w:val="1"/>
-        </w:rPr>
-      </w:pPr>
-    </w:p>
-    <w:p>
-      <w:pPr>
-        <w:pStyle w:val="Body"/>
-        <w:rPr>
-          <w:b w:val="1"/>
-          <w:bCs w:val="1"/>
-        </w:rPr>
-      </w:pPr>
-    </w:p>
-    <w:p>
-      <w:pPr>
-        <w:pStyle w:val="Body"/>
-        <w:rPr>
-          <w:b w:val="1"/>
-          <w:bCs w:val="1"/>
-        </w:rPr>
-      </w:pPr>
-    </w:p>
-    <w:p>
-      <w:pPr>
-        <w:pStyle w:val="Body"/>
-        <w:rPr>
-          <w:b w:val="1"/>
-          <w:bCs w:val="1"/>
-        </w:rPr>
-      </w:pPr>
-    </w:p>
-    <w:p>
-      <w:pPr>
-        <w:pStyle w:val="Body"/>
-        <w:rPr>
-          <w:b w:val="1"/>
-          <w:bCs w:val="1"/>
-        </w:rPr>
-      </w:pPr>
     </w:p>
     <w:p>
       <w:pPr>
@@ -2541,7 +2468,7 @@
                     <pic:cNvPicPr/>
                   </pic:nvPicPr>
                   <pic:blipFill>
-                    <a:blip r:embed="rId11">
+                    <a:blip r:embed="rId10">
                       <a:extLst/>
                     </a:blip>
                     <a:stretch>
@@ -2599,7 +2526,7 @@
                     <pic:cNvPicPr/>
                   </pic:nvPicPr>
                   <pic:blipFill>
-                    <a:blip r:embed="rId12">
+                    <a:blip r:embed="rId11">
                       <a:extLst/>
                     </a:blip>
                     <a:stretch>
@@ -2649,7 +2576,7 @@
                     <pic:cNvPicPr/>
                   </pic:nvPicPr>
                   <pic:blipFill>
-                    <a:blip r:embed="rId13">
+                    <a:blip r:embed="rId12">
                       <a:extLst/>
                     </a:blip>
                     <a:stretch>
@@ -2780,7 +2707,7 @@
                     <pic:cNvPicPr/>
                   </pic:nvPicPr>
                   <pic:blipFill>
-                    <a:blip r:embed="rId14">
+                    <a:blip r:embed="rId13">
                       <a:extLst/>
                     </a:blip>
                     <a:stretch>
@@ -2926,7 +2853,7 @@
                     <pic:cNvPicPr/>
                   </pic:nvPicPr>
                   <pic:blipFill>
-                    <a:blip r:embed="rId15">
+                    <a:blip r:embed="rId14">
                       <a:extLst/>
                     </a:blip>
                     <a:stretch>
@@ -2998,7 +2925,7 @@
                     <pic:cNvPicPr/>
                   </pic:nvPicPr>
                   <pic:blipFill>
-                    <a:blip r:embed="rId16">
+                    <a:blip r:embed="rId15">
                       <a:extLst/>
                     </a:blip>
                     <a:stretch>
@@ -3161,7 +3088,7 @@
         </w:rPr>
         <w:t xml:space="preserve">, skriv </w:t>
       </w:r>
-      <w:hyperlink r:id="rId17" w:history="1">
+      <w:hyperlink r:id="rId16" w:history="1">
         <w:r>
           <w:rPr>
             <w:rStyle w:val="Hyperlink.0"/>
@@ -3180,7 +3107,7 @@
         </w:rPr>
         <w:t xml:space="preserve"> i feltet, ellers skriv </w:t>
       </w:r>
-      <w:hyperlink r:id="rId18" w:history="1">
+      <w:hyperlink r:id="rId17" w:history="1">
         <w:r>
           <w:rPr>
             <w:rStyle w:val="Hyperlink.0"/>
@@ -3246,7 +3173,7 @@
                     <pic:cNvPicPr/>
                   </pic:nvPicPr>
                   <pic:blipFill>
-                    <a:blip r:embed="rId19">
+                    <a:blip r:embed="rId18">
                       <a:extLst/>
                     </a:blip>
                     <a:stretch>
@@ -3342,7 +3269,7 @@
                     <pic:cNvPicPr/>
                   </pic:nvPicPr>
                   <pic:blipFill>
-                    <a:blip r:embed="rId20">
+                    <a:blip r:embed="rId19">
                       <a:extLst/>
                     </a:blip>
                     <a:stretch>
@@ -3753,7 +3680,7 @@
                     <pic:cNvPicPr/>
                   </pic:nvPicPr>
                   <pic:blipFill>
-                    <a:blip r:embed="rId21">
+                    <a:blip r:embed="rId20">
                       <a:extLst/>
                     </a:blip>
                     <a:stretch>
@@ -3977,7 +3904,7 @@
                     <pic:cNvPicPr/>
                   </pic:nvPicPr>
                   <pic:blipFill>
-                    <a:blip r:embed="rId22">
+                    <a:blip r:embed="rId21">
                       <a:extLst/>
                     </a:blip>
                     <a:stretch>
@@ -4347,7 +4274,7 @@
                     <pic:cNvPicPr/>
                   </pic:nvPicPr>
                   <pic:blipFill>
-                    <a:blip r:embed="rId23">
+                    <a:blip r:embed="rId22">
                       <a:extLst/>
                     </a:blip>
                     <a:stretch>
@@ -4376,8 +4303,8 @@
       </w:r>
     </w:p>
     <w:sectPr>
-      <w:headerReference w:type="default" r:id="rId24"/>
-      <w:footerReference w:type="default" r:id="rId25"/>
+      <w:headerReference w:type="default" r:id="rId23"/>
+      <w:footerReference w:type="default" r:id="rId24"/>
       <w:pgSz w:w="11900" w:h="16840" w:orient="portrait"/>
       <w:pgMar w:top="1440" w:right="1440" w:bottom="1440" w:left="1440" w:header="720" w:footer="720"/>
       <w:bidi w:val="0"/>
@@ -4419,7 +4346,7 @@
       <w:fldChar w:fldCharType="separate" w:fldLock="0"/>
     </w:r>
     <w:r>
-      <w:t>11</w:t>
+      <w:t>9</w:t>
     </w:r>
     <w:r>
       <w:rPr/>
@@ -5703,15 +5630,6 @@
     <w:next w:val="Hyperlink.0"/>
     <w:rPr>
       <w:u w:val="single"/>
-    </w:rPr>
-  </w:style>
-  <w:style w:type="character" w:styleId="Hyperlink.1">
-    <w:name w:val="Hyperlink.1"/>
-    <w:basedOn w:val="Hyperlink.0"/>
-    <w:next w:val="Hyperlink.1"/>
-    <w:rPr>
-      <w:b w:val="1"/>
-      <w:bCs w:val="1"/>
     </w:rPr>
   </w:style>
   <w:style w:type="paragraph" w:styleId="Free Form">

</xml_diff>